<commit_message>
feat: migrations run on start
</commit_message>
<xml_diff>
--- a/sprint_3/2TDSPJ_3SPRINT_RM554456.docx
+++ b/sprint_3/2TDSPJ_3SPRINT_RM554456.docx
@@ -296,7 +296,7 @@
         <w:pStyle w:val="PargrafodaLista"/>
         <w:numPr>
           <w:ilvl w:val="0"/>
-          <w:numId w:val="1"/>
+          <w:numId w:val="2"/>
         </w:numPr>
         <w:rPr>
           <w:b/>
@@ -350,15 +350,12 @@
         </w:rPr>
         <w:t xml:space="preserve">: </w:t>
       </w:r>
-    </w:p>
-    <w:p>
-      <w:pPr>
-        <w:pStyle w:val="PargrafodaLista"/>
-      </w:pPr>
       <w:hyperlink r:id="rId8" w:history="1">
         <w:r>
           <w:rPr>
             <w:rStyle w:val="Hyperlink"/>
+            <w:sz w:val="28"/>
+            <w:szCs w:val="28"/>
           </w:rPr>
           <w:t>Github</w:t>
         </w:r>
@@ -367,14 +364,45 @@
     <w:p>
       <w:pPr>
         <w:pStyle w:val="PargrafodaLista"/>
+        <w:numPr>
+          <w:ilvl w:val="0"/>
+          <w:numId w:val="2"/>
+        </w:numPr>
+        <w:rPr>
+          <w:b/>
+          <w:bCs/>
+          <w:sz w:val="28"/>
+          <w:szCs w:val="28"/>
+        </w:rPr>
       </w:pPr>
+      <w:r>
+        <w:rPr>
+          <w:b/>
+          <w:bCs/>
+          <w:sz w:val="28"/>
+          <w:szCs w:val="28"/>
+        </w:rPr>
+        <w:t xml:space="preserve">Link do Vídeo: </w:t>
+      </w:r>
+      <w:hyperlink r:id="rId9" w:history="1">
+        <w:r>
+          <w:rPr>
+            <w:rStyle w:val="Hyperlink"/>
+            <w:b/>
+            <w:bCs/>
+            <w:sz w:val="28"/>
+            <w:szCs w:val="28"/>
+          </w:rPr>
+          <w:t>YouTube</w:t>
+        </w:r>
+      </w:hyperlink>
     </w:p>
     <w:p>
       <w:pPr>
         <w:pStyle w:val="PargrafodaLista"/>
         <w:numPr>
           <w:ilvl w:val="0"/>
-          <w:numId w:val="1"/>
+          <w:numId w:val="2"/>
         </w:numPr>
         <w:rPr>
           <w:b/>
@@ -388,18 +416,18 @@
           <w:noProof/>
         </w:rPr>
         <w:drawing>
-          <wp:anchor distT="0" distB="0" distL="114300" distR="114300" simplePos="0" relativeHeight="251681792" behindDoc="0" locked="0" layoutInCell="1" allowOverlap="1" wp14:anchorId="2A210EE2" wp14:editId="265109B4">
+          <wp:anchor distT="0" distB="0" distL="114300" distR="114300" simplePos="0" relativeHeight="251662848" behindDoc="0" locked="0" layoutInCell="1" allowOverlap="1" wp14:anchorId="5089686B" wp14:editId="4473539F">
             <wp:simplePos x="0" y="0"/>
             <wp:positionH relativeFrom="margin">
               <wp:align>center</wp:align>
             </wp:positionH>
             <wp:positionV relativeFrom="paragraph">
-              <wp:posOffset>353695</wp:posOffset>
+              <wp:posOffset>297180</wp:posOffset>
             </wp:positionV>
-            <wp:extent cx="6264910" cy="3324225"/>
-            <wp:effectExtent l="0" t="0" r="2540" b="9525"/>
+            <wp:extent cx="7094855" cy="3752850"/>
+            <wp:effectExtent l="0" t="0" r="0" b="0"/>
             <wp:wrapSquare wrapText="bothSides"/>
-            <wp:docPr id="412996279" name="Imagem 1" descr="Diagrama&#10;&#10;O conteúdo gerado por IA pode estar incorreto."/>
+            <wp:docPr id="1160050639" name="Imagem 1" descr="Diagrama&#10;&#10;O conteúdo gerado por IA pode estar incorreto."/>
             <wp:cNvGraphicFramePr>
               <a:graphicFrameLocks xmlns:a="http://schemas.openxmlformats.org/drawingml/2006/main" noChangeAspect="1"/>
             </wp:cNvGraphicFramePr>
@@ -407,13 +435,13 @@
               <a:graphicData uri="http://schemas.openxmlformats.org/drawingml/2006/picture">
                 <pic:pic xmlns:pic="http://schemas.openxmlformats.org/drawingml/2006/picture">
                   <pic:nvPicPr>
-                    <pic:cNvPr id="412996279" name="Imagem 1" descr="Diagrama&#10;&#10;O conteúdo gerado por IA pode estar incorreto."/>
+                    <pic:cNvPr id="1160050639" name="Imagem 1" descr="Diagrama&#10;&#10;O conteúdo gerado por IA pode estar incorreto."/>
                     <pic:cNvPicPr>
                       <a:picLocks noChangeAspect="1" noChangeArrowheads="1"/>
                     </pic:cNvPicPr>
                   </pic:nvPicPr>
                   <pic:blipFill>
-                    <a:blip r:embed="rId9" cstate="print">
+                    <a:blip r:embed="rId10" cstate="print">
                       <a:extLst>
                         <a:ext uri="{28A0092B-C50C-407E-A947-70E740481C1C}">
                           <a14:useLocalDpi xmlns:a14="http://schemas.microsoft.com/office/drawing/2010/main" val="0"/>
@@ -428,7 +456,7 @@
                   <pic:spPr bwMode="auto">
                     <a:xfrm>
                       <a:off x="0" y="0"/>
-                      <a:ext cx="6264910" cy="3324225"/>
+                      <a:ext cx="7094855" cy="3752850"/>
                     </a:xfrm>
                     <a:prstGeom prst="rect">
                       <a:avLst/>
@@ -470,879 +498,6 @@
         </w:rPr>
       </w:pPr>
     </w:p>
-    <w:p>
-      <w:pPr>
-        <w:rPr>
-          <w:b/>
-          <w:bCs/>
-          <w:sz w:val="28"/>
-          <w:szCs w:val="28"/>
-        </w:rPr>
-      </w:pPr>
-    </w:p>
-    <w:p>
-      <w:pPr>
-        <w:rPr>
-          <w:b/>
-          <w:bCs/>
-          <w:sz w:val="28"/>
-          <w:szCs w:val="28"/>
-        </w:rPr>
-      </w:pPr>
-    </w:p>
-    <w:p>
-      <w:pPr>
-        <w:rPr>
-          <w:b/>
-          <w:bCs/>
-          <w:sz w:val="28"/>
-          <w:szCs w:val="28"/>
-        </w:rPr>
-      </w:pPr>
-    </w:p>
-    <w:p>
-      <w:pPr>
-        <w:rPr>
-          <w:b/>
-          <w:bCs/>
-          <w:sz w:val="28"/>
-          <w:szCs w:val="28"/>
-        </w:rPr>
-      </w:pPr>
-    </w:p>
-    <w:p>
-      <w:pPr>
-        <w:rPr>
-          <w:b/>
-          <w:bCs/>
-          <w:sz w:val="28"/>
-          <w:szCs w:val="28"/>
-        </w:rPr>
-      </w:pPr>
-    </w:p>
-    <w:p>
-      <w:pPr>
-        <w:rPr>
-          <w:b/>
-          <w:bCs/>
-          <w:sz w:val="28"/>
-          <w:szCs w:val="28"/>
-        </w:rPr>
-      </w:pPr>
-    </w:p>
-    <w:p>
-      <w:pPr>
-        <w:rPr>
-          <w:b/>
-          <w:bCs/>
-          <w:sz w:val="28"/>
-          <w:szCs w:val="28"/>
-        </w:rPr>
-      </w:pPr>
-    </w:p>
-    <w:p>
-      <w:pPr>
-        <w:rPr>
-          <w:b/>
-          <w:bCs/>
-          <w:sz w:val="28"/>
-          <w:szCs w:val="28"/>
-        </w:rPr>
-      </w:pPr>
-    </w:p>
-    <w:p>
-      <w:pPr>
-        <w:pStyle w:val="PargrafodaLista"/>
-        <w:numPr>
-          <w:ilvl w:val="0"/>
-          <w:numId w:val="1"/>
-        </w:numPr>
-        <w:rPr>
-          <w:b/>
-          <w:bCs/>
-          <w:sz w:val="28"/>
-          <w:szCs w:val="28"/>
-        </w:rPr>
-      </w:pPr>
-      <w:r>
-        <w:rPr>
-          <w:b/>
-          <w:bCs/>
-          <w:sz w:val="28"/>
-          <w:szCs w:val="28"/>
-        </w:rPr>
-        <w:lastRenderedPageBreak/>
-        <w:t>Grupo de recursos</w:t>
-      </w:r>
-    </w:p>
-    <w:p>
-      <w:pPr>
-        <w:pStyle w:val="PargrafodaLista"/>
-        <w:ind w:left="360"/>
-        <w:rPr>
-          <w:b/>
-          <w:bCs/>
-          <w:sz w:val="28"/>
-          <w:szCs w:val="28"/>
-        </w:rPr>
-      </w:pPr>
-      <w:r>
-        <w:rPr>
-          <w:b/>
-          <w:bCs/>
-          <w:noProof/>
-          <w:sz w:val="28"/>
-          <w:szCs w:val="28"/>
-        </w:rPr>
-        <w:drawing>
-          <wp:inline distT="0" distB="0" distL="0" distR="0" wp14:anchorId="017BCB2C" wp14:editId="53681620">
-            <wp:extent cx="4715533" cy="3429479"/>
-            <wp:effectExtent l="0" t="0" r="0" b="0"/>
-            <wp:docPr id="933546694" name="Imagem 1" descr="Texto&#10;&#10;O conteúdo gerado por IA pode estar incorreto."/>
-            <wp:cNvGraphicFramePr>
-              <a:graphicFrameLocks xmlns:a="http://schemas.openxmlformats.org/drawingml/2006/main" noChangeAspect="1"/>
-            </wp:cNvGraphicFramePr>
-            <a:graphic xmlns:a="http://schemas.openxmlformats.org/drawingml/2006/main">
-              <a:graphicData uri="http://schemas.openxmlformats.org/drawingml/2006/picture">
-                <pic:pic xmlns:pic="http://schemas.openxmlformats.org/drawingml/2006/picture">
-                  <pic:nvPicPr>
-                    <pic:cNvPr id="933546694" name="Imagem 1" descr="Texto&#10;&#10;O conteúdo gerado por IA pode estar incorreto."/>
-                    <pic:cNvPicPr/>
-                  </pic:nvPicPr>
-                  <pic:blipFill>
-                    <a:blip r:embed="rId10"/>
-                    <a:stretch>
-                      <a:fillRect/>
-                    </a:stretch>
-                  </pic:blipFill>
-                  <pic:spPr>
-                    <a:xfrm>
-                      <a:off x="0" y="0"/>
-                      <a:ext cx="4715533" cy="3429479"/>
-                    </a:xfrm>
-                    <a:prstGeom prst="rect">
-                      <a:avLst/>
-                    </a:prstGeom>
-                  </pic:spPr>
-                </pic:pic>
-              </a:graphicData>
-            </a:graphic>
-          </wp:inline>
-        </w:drawing>
-      </w:r>
-    </w:p>
-    <w:p>
-      <w:pPr>
-        <w:pStyle w:val="PargrafodaLista"/>
-        <w:ind w:left="360"/>
-        <w:rPr>
-          <w:b/>
-          <w:bCs/>
-          <w:sz w:val="28"/>
-          <w:szCs w:val="28"/>
-        </w:rPr>
-      </w:pPr>
-    </w:p>
-    <w:p>
-      <w:pPr>
-        <w:pStyle w:val="PargrafodaLista"/>
-        <w:ind w:left="360"/>
-        <w:rPr>
-          <w:b/>
-          <w:bCs/>
-          <w:sz w:val="28"/>
-          <w:szCs w:val="28"/>
-        </w:rPr>
-      </w:pPr>
-    </w:p>
-    <w:p>
-      <w:pPr>
-        <w:pStyle w:val="PargrafodaLista"/>
-        <w:ind w:left="360"/>
-        <w:rPr>
-          <w:b/>
-          <w:bCs/>
-          <w:sz w:val="28"/>
-          <w:szCs w:val="28"/>
-        </w:rPr>
-      </w:pPr>
-    </w:p>
-    <w:p>
-      <w:pPr>
-        <w:pStyle w:val="PargrafodaLista"/>
-        <w:ind w:left="360"/>
-        <w:rPr>
-          <w:b/>
-          <w:bCs/>
-          <w:sz w:val="28"/>
-          <w:szCs w:val="28"/>
-        </w:rPr>
-      </w:pPr>
-    </w:p>
-    <w:p>
-      <w:pPr>
-        <w:pStyle w:val="PargrafodaLista"/>
-        <w:ind w:left="360"/>
-        <w:rPr>
-          <w:b/>
-          <w:bCs/>
-          <w:sz w:val="28"/>
-          <w:szCs w:val="28"/>
-        </w:rPr>
-      </w:pPr>
-    </w:p>
-    <w:p>
-      <w:pPr>
-        <w:pStyle w:val="PargrafodaLista"/>
-        <w:ind w:left="360"/>
-        <w:rPr>
-          <w:b/>
-          <w:bCs/>
-          <w:sz w:val="28"/>
-          <w:szCs w:val="28"/>
-        </w:rPr>
-      </w:pPr>
-    </w:p>
-    <w:p>
-      <w:pPr>
-        <w:pStyle w:val="PargrafodaLista"/>
-        <w:ind w:left="360"/>
-        <w:rPr>
-          <w:b/>
-          <w:bCs/>
-          <w:sz w:val="28"/>
-          <w:szCs w:val="28"/>
-        </w:rPr>
-      </w:pPr>
-    </w:p>
-    <w:p>
-      <w:pPr>
-        <w:pStyle w:val="PargrafodaLista"/>
-        <w:ind w:left="360"/>
-        <w:rPr>
-          <w:b/>
-          <w:bCs/>
-          <w:sz w:val="28"/>
-          <w:szCs w:val="28"/>
-        </w:rPr>
-      </w:pPr>
-    </w:p>
-    <w:p>
-      <w:pPr>
-        <w:pStyle w:val="PargrafodaLista"/>
-        <w:ind w:left="360"/>
-        <w:rPr>
-          <w:b/>
-          <w:bCs/>
-          <w:sz w:val="28"/>
-          <w:szCs w:val="28"/>
-        </w:rPr>
-      </w:pPr>
-    </w:p>
-    <w:p>
-      <w:pPr>
-        <w:pStyle w:val="PargrafodaLista"/>
-        <w:numPr>
-          <w:ilvl w:val="0"/>
-          <w:numId w:val="1"/>
-        </w:numPr>
-        <w:rPr>
-          <w:b/>
-          <w:bCs/>
-          <w:sz w:val="28"/>
-          <w:szCs w:val="28"/>
-        </w:rPr>
-      </w:pPr>
-      <w:r>
-        <w:rPr>
-          <w:b/>
-          <w:bCs/>
-          <w:sz w:val="28"/>
-          <w:szCs w:val="28"/>
-        </w:rPr>
-        <w:lastRenderedPageBreak/>
-        <w:t>Container Registry</w:t>
-      </w:r>
-      <w:r>
-        <w:rPr>
-          <w:b/>
-          <w:bCs/>
-          <w:sz w:val="28"/>
-          <w:szCs w:val="28"/>
-        </w:rPr>
-        <w:br/>
-      </w:r>
-      <w:r>
-        <w:rPr>
-          <w:b/>
-          <w:bCs/>
-          <w:sz w:val="28"/>
-          <w:szCs w:val="28"/>
-        </w:rPr>
-        <w:br/>
-      </w:r>
-      <w:r>
-        <w:rPr>
-          <w:b/>
-          <w:bCs/>
-          <w:noProof/>
-          <w:sz w:val="28"/>
-          <w:szCs w:val="28"/>
-        </w:rPr>
-        <w:drawing>
-          <wp:inline distT="0" distB="0" distL="0" distR="0" wp14:anchorId="4E606356" wp14:editId="565EAE3D">
-            <wp:extent cx="4763165" cy="6973273"/>
-            <wp:effectExtent l="0" t="0" r="0" b="0"/>
-            <wp:docPr id="770035869" name="Imagem 1" descr="Tela de computador com texto preto sobre fundo branco&#10;&#10;O conteúdo gerado por IA pode estar incorreto."/>
-            <wp:cNvGraphicFramePr>
-              <a:graphicFrameLocks xmlns:a="http://schemas.openxmlformats.org/drawingml/2006/main" noChangeAspect="1"/>
-            </wp:cNvGraphicFramePr>
-            <a:graphic xmlns:a="http://schemas.openxmlformats.org/drawingml/2006/main">
-              <a:graphicData uri="http://schemas.openxmlformats.org/drawingml/2006/picture">
-                <pic:pic xmlns:pic="http://schemas.openxmlformats.org/drawingml/2006/picture">
-                  <pic:nvPicPr>
-                    <pic:cNvPr id="770035869" name="Imagem 1" descr="Tela de computador com texto preto sobre fundo branco&#10;&#10;O conteúdo gerado por IA pode estar incorreto."/>
-                    <pic:cNvPicPr/>
-                  </pic:nvPicPr>
-                  <pic:blipFill>
-                    <a:blip r:embed="rId11"/>
-                    <a:stretch>
-                      <a:fillRect/>
-                    </a:stretch>
-                  </pic:blipFill>
-                  <pic:spPr>
-                    <a:xfrm>
-                      <a:off x="0" y="0"/>
-                      <a:ext cx="4763165" cy="6973273"/>
-                    </a:xfrm>
-                    <a:prstGeom prst="rect">
-                      <a:avLst/>
-                    </a:prstGeom>
-                  </pic:spPr>
-                </pic:pic>
-              </a:graphicData>
-            </a:graphic>
-          </wp:inline>
-        </w:drawing>
-      </w:r>
-    </w:p>
-    <w:p>
-      <w:pPr>
-        <w:rPr>
-          <w:b/>
-          <w:bCs/>
-          <w:sz w:val="28"/>
-          <w:szCs w:val="28"/>
-        </w:rPr>
-      </w:pPr>
-    </w:p>
-    <w:p>
-      <w:pPr>
-        <w:rPr>
-          <w:b/>
-          <w:bCs/>
-          <w:sz w:val="28"/>
-          <w:szCs w:val="28"/>
-        </w:rPr>
-      </w:pPr>
-    </w:p>
-    <w:p>
-      <w:pPr>
-        <w:rPr>
-          <w:b/>
-          <w:bCs/>
-          <w:sz w:val="28"/>
-          <w:szCs w:val="28"/>
-        </w:rPr>
-      </w:pPr>
-    </w:p>
-    <w:p>
-      <w:pPr>
-        <w:rPr>
-          <w:b/>
-          <w:bCs/>
-          <w:sz w:val="28"/>
-          <w:szCs w:val="28"/>
-        </w:rPr>
-      </w:pPr>
-    </w:p>
-    <w:p>
-      <w:pPr>
-        <w:pStyle w:val="PargrafodaLista"/>
-        <w:numPr>
-          <w:ilvl w:val="0"/>
-          <w:numId w:val="1"/>
-        </w:numPr>
-        <w:rPr>
-          <w:b/>
-          <w:bCs/>
-          <w:sz w:val="28"/>
-          <w:szCs w:val="28"/>
-        </w:rPr>
-      </w:pPr>
-      <w:r>
-        <w:rPr>
-          <w:b/>
-          <w:bCs/>
-          <w:sz w:val="28"/>
-          <w:szCs w:val="28"/>
-        </w:rPr>
-        <w:lastRenderedPageBreak/>
-        <w:t>Publicando container</w:t>
-      </w:r>
-    </w:p>
-    <w:p>
-      <w:pPr>
-        <w:pStyle w:val="PargrafodaLista"/>
-        <w:numPr>
-          <w:ilvl w:val="1"/>
-          <w:numId w:val="1"/>
-        </w:numPr>
-        <w:rPr>
-          <w:b/>
-          <w:bCs/>
-          <w:sz w:val="28"/>
-          <w:szCs w:val="28"/>
-        </w:rPr>
-      </w:pPr>
-      <w:r>
-        <w:rPr>
-          <w:b/>
-          <w:bCs/>
-          <w:noProof/>
-          <w:sz w:val="28"/>
-          <w:szCs w:val="28"/>
-        </w:rPr>
-        <w:drawing>
-          <wp:anchor distT="0" distB="0" distL="114300" distR="114300" simplePos="0" relativeHeight="251684864" behindDoc="0" locked="0" layoutInCell="1" allowOverlap="1" wp14:anchorId="6AF22C59" wp14:editId="6823BDAD">
-            <wp:simplePos x="0" y="0"/>
-            <wp:positionH relativeFrom="page">
-              <wp:align>left</wp:align>
-            </wp:positionH>
-            <wp:positionV relativeFrom="paragraph">
-              <wp:posOffset>2649220</wp:posOffset>
-            </wp:positionV>
-            <wp:extent cx="7678295" cy="676275"/>
-            <wp:effectExtent l="0" t="0" r="0" b="0"/>
-            <wp:wrapSquare wrapText="bothSides"/>
-            <wp:docPr id="1726014421" name="Imagem 1"/>
-            <wp:cNvGraphicFramePr>
-              <a:graphicFrameLocks xmlns:a="http://schemas.openxmlformats.org/drawingml/2006/main" noChangeAspect="1"/>
-            </wp:cNvGraphicFramePr>
-            <a:graphic xmlns:a="http://schemas.openxmlformats.org/drawingml/2006/main">
-              <a:graphicData uri="http://schemas.openxmlformats.org/drawingml/2006/picture">
-                <pic:pic xmlns:pic="http://schemas.openxmlformats.org/drawingml/2006/picture">
-                  <pic:nvPicPr>
-                    <pic:cNvPr id="1726014421" name=""/>
-                    <pic:cNvPicPr/>
-                  </pic:nvPicPr>
-                  <pic:blipFill>
-                    <a:blip r:embed="rId12">
-                      <a:extLst>
-                        <a:ext uri="{28A0092B-C50C-407E-A947-70E740481C1C}">
-                          <a14:useLocalDpi xmlns:a14="http://schemas.microsoft.com/office/drawing/2010/main" val="0"/>
-                        </a:ext>
-                      </a:extLst>
-                    </a:blip>
-                    <a:stretch>
-                      <a:fillRect/>
-                    </a:stretch>
-                  </pic:blipFill>
-                  <pic:spPr>
-                    <a:xfrm>
-                      <a:off x="0" y="0"/>
-                      <a:ext cx="7678295" cy="676275"/>
-                    </a:xfrm>
-                    <a:prstGeom prst="rect">
-                      <a:avLst/>
-                    </a:prstGeom>
-                  </pic:spPr>
-                </pic:pic>
-              </a:graphicData>
-            </a:graphic>
-          </wp:anchor>
-        </w:drawing>
-      </w:r>
-      <w:r>
-        <w:rPr>
-          <w:b/>
-          <w:bCs/>
-          <w:noProof/>
-          <w:sz w:val="28"/>
-          <w:szCs w:val="28"/>
-        </w:rPr>
-        <w:drawing>
-          <wp:anchor distT="0" distB="0" distL="114300" distR="114300" simplePos="0" relativeHeight="251682816" behindDoc="0" locked="0" layoutInCell="1" allowOverlap="1" wp14:anchorId="0D2F4FAF" wp14:editId="4D3937BB">
-            <wp:simplePos x="0" y="0"/>
-            <wp:positionH relativeFrom="page">
-              <wp:align>right</wp:align>
-            </wp:positionH>
-            <wp:positionV relativeFrom="paragraph">
-              <wp:posOffset>391795</wp:posOffset>
-            </wp:positionV>
-            <wp:extent cx="7552045" cy="2181225"/>
-            <wp:effectExtent l="0" t="0" r="0" b="0"/>
-            <wp:wrapSquare wrapText="bothSides"/>
-            <wp:docPr id="1803823035" name="Imagem 1" descr="Texto&#10;&#10;O conteúdo gerado por IA pode estar incorreto."/>
-            <wp:cNvGraphicFramePr>
-              <a:graphicFrameLocks xmlns:a="http://schemas.openxmlformats.org/drawingml/2006/main" noChangeAspect="1"/>
-            </wp:cNvGraphicFramePr>
-            <a:graphic xmlns:a="http://schemas.openxmlformats.org/drawingml/2006/main">
-              <a:graphicData uri="http://schemas.openxmlformats.org/drawingml/2006/picture">
-                <pic:pic xmlns:pic="http://schemas.openxmlformats.org/drawingml/2006/picture">
-                  <pic:nvPicPr>
-                    <pic:cNvPr id="1803823035" name="Imagem 1" descr="Texto&#10;&#10;O conteúdo gerado por IA pode estar incorreto."/>
-                    <pic:cNvPicPr/>
-                  </pic:nvPicPr>
-                  <pic:blipFill>
-                    <a:blip r:embed="rId13" cstate="print">
-                      <a:extLst>
-                        <a:ext uri="{28A0092B-C50C-407E-A947-70E740481C1C}">
-                          <a14:useLocalDpi xmlns:a14="http://schemas.microsoft.com/office/drawing/2010/main" val="0"/>
-                        </a:ext>
-                      </a:extLst>
-                    </a:blip>
-                    <a:stretch>
-                      <a:fillRect/>
-                    </a:stretch>
-                  </pic:blipFill>
-                  <pic:spPr>
-                    <a:xfrm>
-                      <a:off x="0" y="0"/>
-                      <a:ext cx="7552045" cy="2181225"/>
-                    </a:xfrm>
-                    <a:prstGeom prst="rect">
-                      <a:avLst/>
-                    </a:prstGeom>
-                  </pic:spPr>
-                </pic:pic>
-              </a:graphicData>
-            </a:graphic>
-            <wp14:sizeRelH relativeFrom="margin">
-              <wp14:pctWidth>0</wp14:pctWidth>
-            </wp14:sizeRelH>
-            <wp14:sizeRelV relativeFrom="margin">
-              <wp14:pctHeight>0</wp14:pctHeight>
-            </wp14:sizeRelV>
-          </wp:anchor>
-        </w:drawing>
-      </w:r>
-      <w:r>
-        <w:rPr>
-          <w:b/>
-          <w:bCs/>
-          <w:sz w:val="28"/>
-          <w:szCs w:val="28"/>
-        </w:rPr>
-        <w:t>Fazendo login</w:t>
-      </w:r>
-    </w:p>
-    <w:p>
-      <w:pPr>
-        <w:pStyle w:val="PargrafodaLista"/>
-        <w:ind w:left="1080"/>
-        <w:rPr>
-          <w:b/>
-          <w:bCs/>
-          <w:sz w:val="28"/>
-          <w:szCs w:val="28"/>
-        </w:rPr>
-      </w:pPr>
-    </w:p>
-    <w:p>
-      <w:pPr>
-        <w:pStyle w:val="PargrafodaLista"/>
-        <w:numPr>
-          <w:ilvl w:val="1"/>
-          <w:numId w:val="1"/>
-        </w:numPr>
-        <w:rPr>
-          <w:b/>
-          <w:bCs/>
-          <w:sz w:val="28"/>
-          <w:szCs w:val="28"/>
-        </w:rPr>
-      </w:pPr>
-      <w:r>
-        <w:rPr>
-          <w:b/>
-          <w:bCs/>
-          <w:noProof/>
-          <w:sz w:val="28"/>
-          <w:szCs w:val="28"/>
-        </w:rPr>
-        <w:drawing>
-          <wp:anchor distT="0" distB="0" distL="114300" distR="114300" simplePos="0" relativeHeight="251688960" behindDoc="0" locked="0" layoutInCell="1" allowOverlap="1" wp14:anchorId="78429634" wp14:editId="7341A8A5">
-            <wp:simplePos x="0" y="0"/>
-            <wp:positionH relativeFrom="page">
-              <wp:posOffset>111760</wp:posOffset>
-            </wp:positionH>
-            <wp:positionV relativeFrom="paragraph">
-              <wp:posOffset>253365</wp:posOffset>
-            </wp:positionV>
-            <wp:extent cx="7448550" cy="426085"/>
-            <wp:effectExtent l="0" t="0" r="0" b="0"/>
-            <wp:wrapSquare wrapText="bothSides"/>
-            <wp:docPr id="1010216137" name="Imagem 1"/>
-            <wp:cNvGraphicFramePr>
-              <a:graphicFrameLocks xmlns:a="http://schemas.openxmlformats.org/drawingml/2006/main" noChangeAspect="1"/>
-            </wp:cNvGraphicFramePr>
-            <a:graphic xmlns:a="http://schemas.openxmlformats.org/drawingml/2006/main">
-              <a:graphicData uri="http://schemas.openxmlformats.org/drawingml/2006/picture">
-                <pic:pic xmlns:pic="http://schemas.openxmlformats.org/drawingml/2006/picture">
-                  <pic:nvPicPr>
-                    <pic:cNvPr id="1010216137" name=""/>
-                    <pic:cNvPicPr/>
-                  </pic:nvPicPr>
-                  <pic:blipFill>
-                    <a:blip r:embed="rId14">
-                      <a:extLst>
-                        <a:ext uri="{28A0092B-C50C-407E-A947-70E740481C1C}">
-                          <a14:useLocalDpi xmlns:a14="http://schemas.microsoft.com/office/drawing/2010/main" val="0"/>
-                        </a:ext>
-                      </a:extLst>
-                    </a:blip>
-                    <a:stretch>
-                      <a:fillRect/>
-                    </a:stretch>
-                  </pic:blipFill>
-                  <pic:spPr>
-                    <a:xfrm>
-                      <a:off x="0" y="0"/>
-                      <a:ext cx="7448550" cy="426085"/>
-                    </a:xfrm>
-                    <a:prstGeom prst="rect">
-                      <a:avLst/>
-                    </a:prstGeom>
-                  </pic:spPr>
-                </pic:pic>
-              </a:graphicData>
-            </a:graphic>
-            <wp14:sizeRelH relativeFrom="margin">
-              <wp14:pctWidth>0</wp14:pctWidth>
-            </wp14:sizeRelH>
-            <wp14:sizeRelV relativeFrom="margin">
-              <wp14:pctHeight>0</wp14:pctHeight>
-            </wp14:sizeRelV>
-          </wp:anchor>
-        </w:drawing>
-      </w:r>
-      <w:r>
-        <w:rPr>
-          <w:noProof/>
-        </w:rPr>
-        <w:drawing>
-          <wp:anchor distT="0" distB="0" distL="114300" distR="114300" simplePos="0" relativeHeight="251687936" behindDoc="0" locked="0" layoutInCell="1" allowOverlap="1" wp14:anchorId="11EC4367" wp14:editId="04F28C1A">
-            <wp:simplePos x="0" y="0"/>
-            <wp:positionH relativeFrom="page">
-              <wp:align>left</wp:align>
-            </wp:positionH>
-            <wp:positionV relativeFrom="paragraph">
-              <wp:posOffset>814705</wp:posOffset>
-            </wp:positionV>
-            <wp:extent cx="7560945" cy="1786890"/>
-            <wp:effectExtent l="0" t="0" r="1905" b="3810"/>
-            <wp:wrapSquare wrapText="bothSides"/>
-            <wp:docPr id="1328894996" name="Imagem 1" descr="Texto&#10;&#10;O conteúdo gerado por IA pode estar incorreto."/>
-            <wp:cNvGraphicFramePr>
-              <a:graphicFrameLocks xmlns:a="http://schemas.openxmlformats.org/drawingml/2006/main" noChangeAspect="1"/>
-            </wp:cNvGraphicFramePr>
-            <a:graphic xmlns:a="http://schemas.openxmlformats.org/drawingml/2006/main">
-              <a:graphicData uri="http://schemas.openxmlformats.org/drawingml/2006/picture">
-                <pic:pic xmlns:pic="http://schemas.openxmlformats.org/drawingml/2006/picture">
-                  <pic:nvPicPr>
-                    <pic:cNvPr id="1328894996" name="Imagem 1" descr="Texto&#10;&#10;O conteúdo gerado por IA pode estar incorreto."/>
-                    <pic:cNvPicPr/>
-                  </pic:nvPicPr>
-                  <pic:blipFill>
-                    <a:blip r:embed="rId15">
-                      <a:extLst>
-                        <a:ext uri="{28A0092B-C50C-407E-A947-70E740481C1C}">
-                          <a14:useLocalDpi xmlns:a14="http://schemas.microsoft.com/office/drawing/2010/main" val="0"/>
-                        </a:ext>
-                      </a:extLst>
-                    </a:blip>
-                    <a:stretch>
-                      <a:fillRect/>
-                    </a:stretch>
-                  </pic:blipFill>
-                  <pic:spPr>
-                    <a:xfrm>
-                      <a:off x="0" y="0"/>
-                      <a:ext cx="7560945" cy="1786890"/>
-                    </a:xfrm>
-                    <a:prstGeom prst="rect">
-                      <a:avLst/>
-                    </a:prstGeom>
-                  </pic:spPr>
-                </pic:pic>
-              </a:graphicData>
-            </a:graphic>
-            <wp14:sizeRelH relativeFrom="margin">
-              <wp14:pctWidth>0</wp14:pctWidth>
-            </wp14:sizeRelH>
-            <wp14:sizeRelV relativeFrom="margin">
-              <wp14:pctHeight>0</wp14:pctHeight>
-            </wp14:sizeRelV>
-          </wp:anchor>
-        </w:drawing>
-      </w:r>
-      <w:r>
-        <w:rPr>
-          <w:b/>
-          <w:bCs/>
-          <w:sz w:val="28"/>
-          <w:szCs w:val="28"/>
-        </w:rPr>
-        <w:t>Publicando imagem no ACR</w:t>
-      </w:r>
-    </w:p>
-    <w:p>
-      <w:pPr>
-        <w:pStyle w:val="PargrafodaLista"/>
-        <w:ind w:left="1080"/>
-        <w:rPr>
-          <w:b/>
-          <w:bCs/>
-          <w:sz w:val="28"/>
-          <w:szCs w:val="28"/>
-        </w:rPr>
-      </w:pPr>
-      <w:r>
-        <w:rPr>
-          <w:noProof/>
-        </w:rPr>
-        <w:drawing>
-          <wp:anchor distT="0" distB="0" distL="114300" distR="114300" simplePos="0" relativeHeight="251686912" behindDoc="0" locked="0" layoutInCell="1" allowOverlap="1" wp14:anchorId="36D152EA" wp14:editId="6C25FEDA">
-            <wp:simplePos x="0" y="0"/>
-            <wp:positionH relativeFrom="margin">
-              <wp:align>center</wp:align>
-            </wp:positionH>
-            <wp:positionV relativeFrom="paragraph">
-              <wp:posOffset>2557145</wp:posOffset>
-            </wp:positionV>
-            <wp:extent cx="3228975" cy="2208720"/>
-            <wp:effectExtent l="0" t="0" r="0" b="1270"/>
-            <wp:wrapSquare wrapText="bothSides"/>
-            <wp:docPr id="213996792" name="Imagem 1" descr="Tela de computador com texto preto sobre fundo branco&#10;&#10;O conteúdo gerado por IA pode estar incorreto."/>
-            <wp:cNvGraphicFramePr>
-              <a:graphicFrameLocks xmlns:a="http://schemas.openxmlformats.org/drawingml/2006/main" noChangeAspect="1"/>
-            </wp:cNvGraphicFramePr>
-            <a:graphic xmlns:a="http://schemas.openxmlformats.org/drawingml/2006/main">
-              <a:graphicData uri="http://schemas.openxmlformats.org/drawingml/2006/picture">
-                <pic:pic xmlns:pic="http://schemas.openxmlformats.org/drawingml/2006/picture">
-                  <pic:nvPicPr>
-                    <pic:cNvPr id="213996792" name="Imagem 1" descr="Tela de computador com texto preto sobre fundo branco&#10;&#10;O conteúdo gerado por IA pode estar incorreto."/>
-                    <pic:cNvPicPr/>
-                  </pic:nvPicPr>
-                  <pic:blipFill>
-                    <a:blip r:embed="rId16">
-                      <a:extLst>
-                        <a:ext uri="{28A0092B-C50C-407E-A947-70E740481C1C}">
-                          <a14:useLocalDpi xmlns:a14="http://schemas.microsoft.com/office/drawing/2010/main" val="0"/>
-                        </a:ext>
-                      </a:extLst>
-                    </a:blip>
-                    <a:stretch>
-                      <a:fillRect/>
-                    </a:stretch>
-                  </pic:blipFill>
-                  <pic:spPr>
-                    <a:xfrm>
-                      <a:off x="0" y="0"/>
-                      <a:ext cx="3228975" cy="2208720"/>
-                    </a:xfrm>
-                    <a:prstGeom prst="rect">
-                      <a:avLst/>
-                    </a:prstGeom>
-                  </pic:spPr>
-                </pic:pic>
-              </a:graphicData>
-            </a:graphic>
-          </wp:anchor>
-        </w:drawing>
-      </w:r>
-    </w:p>
-    <w:p>
-      <w:pPr>
-        <w:rPr>
-          <w:b/>
-          <w:bCs/>
-          <w:sz w:val="28"/>
-          <w:szCs w:val="28"/>
-        </w:rPr>
-      </w:pPr>
-    </w:p>
-    <w:p>
-      <w:pPr>
-        <w:rPr>
-          <w:b/>
-          <w:bCs/>
-          <w:sz w:val="28"/>
-          <w:szCs w:val="28"/>
-        </w:rPr>
-      </w:pPr>
-    </w:p>
-    <w:p>
-      <w:pPr>
-        <w:rPr>
-          <w:b/>
-          <w:bCs/>
-          <w:sz w:val="28"/>
-          <w:szCs w:val="28"/>
-        </w:rPr>
-      </w:pPr>
-    </w:p>
-    <w:p>
-      <w:pPr>
-        <w:rPr>
-          <w:b/>
-          <w:bCs/>
-          <w:sz w:val="28"/>
-          <w:szCs w:val="28"/>
-        </w:rPr>
-      </w:pPr>
-    </w:p>
-    <w:p>
-      <w:pPr>
-        <w:rPr>
-          <w:b/>
-          <w:bCs/>
-          <w:sz w:val="28"/>
-          <w:szCs w:val="28"/>
-        </w:rPr>
-      </w:pPr>
-    </w:p>
-    <w:p>
-      <w:pPr>
-        <w:rPr>
-          <w:b/>
-          <w:bCs/>
-          <w:sz w:val="28"/>
-          <w:szCs w:val="28"/>
-        </w:rPr>
-      </w:pPr>
-    </w:p>
-    <w:p>
-      <w:pPr>
-        <w:rPr>
-          <w:b/>
-          <w:bCs/>
-          <w:sz w:val="28"/>
-          <w:szCs w:val="28"/>
-        </w:rPr>
-      </w:pPr>
-    </w:p>
-    <w:p>
-      <w:pPr>
-        <w:rPr>
-          <w:b/>
-          <w:bCs/>
-          <w:sz w:val="28"/>
-          <w:szCs w:val="28"/>
-        </w:rPr>
-      </w:pPr>
-    </w:p>
     <w:sectPr>
       <w:pgSz w:w="11906" w:h="16838"/>
       <w:pgMar w:top="1417" w:right="1701" w:bottom="1417" w:left="1701" w:header="708" w:footer="708" w:gutter="0"/>
@@ -1356,6 +511,92 @@
 <file path=word/numbering.xml><?xml version="1.0" encoding="utf-8"?>
 <w:numbering xmlns:wpc="http://schemas.microsoft.com/office/word/2010/wordprocessingCanvas" xmlns:cx="http://schemas.microsoft.com/office/drawing/2014/chartex" xmlns:cx1="http://schemas.microsoft.com/office/drawing/2015/9/8/chartex" xmlns:cx2="http://schemas.microsoft.com/office/drawing/2015/10/21/chartex" xmlns:cx3="http://schemas.microsoft.com/office/drawing/2016/5/9/chartex" xmlns:cx4="http://schemas.microsoft.com/office/drawing/2016/5/10/chartex" xmlns:cx5="http://schemas.microsoft.com/office/drawing/2016/5/11/chartex" xmlns:cx6="http://schemas.microsoft.com/office/drawing/2016/5/12/chartex" xmlns:cx7="http://schemas.microsoft.com/office/drawing/2016/5/13/chartex" xmlns:cx8="http://schemas.microsoft.com/office/drawing/2016/5/14/chartex" xmlns:mc="http://schemas.openxmlformats.org/markup-compatibility/2006" xmlns:aink="http://schemas.microsoft.com/office/drawing/2016/ink" xmlns:am3d="http://schemas.microsoft.com/office/drawing/2017/model3d" xmlns:o="urn:schemas-microsoft-com:office:office" xmlns:oel="http://schemas.microsoft.com/office/2019/extlst" xmlns:r="http://schemas.openxmlformats.org/officeDocument/2006/relationships" xmlns:m="http://schemas.openxmlformats.org/officeDocument/2006/math" xmlns:v="urn:schemas-microsoft-com:vml" xmlns:wp14="http://schemas.microsoft.com/office/word/2010/wordprocessingDrawing" xmlns:wp="http://schemas.openxmlformats.org/drawingml/2006/wordprocessingDrawing" xmlns:w10="urn:schemas-microsoft-com:office:word" xmlns:w="http://schemas.openxmlformats.org/wordprocessingml/2006/main" xmlns:w14="http://schemas.microsoft.com/office/word/2010/wordml" xmlns:w15="http://schemas.microsoft.com/office/word/2012/wordml" xmlns:w16cex="http://schemas.microsoft.com/office/word/2018/wordml/cex" xmlns:w16cid="http://schemas.microsoft.com/office/word/2016/wordml/cid" xmlns:w16="http://schemas.microsoft.com/office/word/2018/wordml" xmlns:w16du="http://schemas.microsoft.com/office/word/2023/wordml/word16du" xmlns:w16sdtdh="http://schemas.microsoft.com/office/word/2020/wordml/sdtdatahash" xmlns:w16sdtfl="http://schemas.microsoft.com/office/word/2024/wordml/sdtformatlock" xmlns:w16se="http://schemas.microsoft.com/office/word/2015/wordml/symex" xmlns:wpg="http://schemas.microsoft.com/office/word/2010/wordprocessingGroup" xmlns:wpi="http://schemas.microsoft.com/office/word/2010/wordprocessingInk" xmlns:wne="http://schemas.microsoft.com/office/word/2006/wordml" xmlns:wps="http://schemas.microsoft.com/office/word/2010/wordprocessingShape" mc:Ignorable="w14 w15 w16se w16cid w16 w16cex w16sdtdh w16sdtfl w16du wp14">
   <w:abstractNum w:abstractNumId="0" w15:restartNumberingAfterBreak="0">
+    <w:nsid w:val="1840027B"/>
+    <w:multiLevelType w:val="hybridMultilevel"/>
+    <w:tmpl w:val="9A4A8B9A"/>
+    <w:lvl w:ilvl="0" w:tplc="0416000F">
+      <w:start w:val="1"/>
+      <w:numFmt w:val="decimal"/>
+      <w:lvlText w:val="%1."/>
+      <w:lvlJc w:val="left"/>
+      <w:pPr>
+        <w:ind w:left="720" w:hanging="360"/>
+      </w:pPr>
+    </w:lvl>
+    <w:lvl w:ilvl="1" w:tplc="04160019" w:tentative="1">
+      <w:start w:val="1"/>
+      <w:numFmt w:val="lowerLetter"/>
+      <w:lvlText w:val="%2."/>
+      <w:lvlJc w:val="left"/>
+      <w:pPr>
+        <w:ind w:left="1440" w:hanging="360"/>
+      </w:pPr>
+    </w:lvl>
+    <w:lvl w:ilvl="2" w:tplc="0416001B" w:tentative="1">
+      <w:start w:val="1"/>
+      <w:numFmt w:val="lowerRoman"/>
+      <w:lvlText w:val="%3."/>
+      <w:lvlJc w:val="right"/>
+      <w:pPr>
+        <w:ind w:left="2160" w:hanging="180"/>
+      </w:pPr>
+    </w:lvl>
+    <w:lvl w:ilvl="3" w:tplc="0416000F" w:tentative="1">
+      <w:start w:val="1"/>
+      <w:numFmt w:val="decimal"/>
+      <w:lvlText w:val="%4."/>
+      <w:lvlJc w:val="left"/>
+      <w:pPr>
+        <w:ind w:left="2880" w:hanging="360"/>
+      </w:pPr>
+    </w:lvl>
+    <w:lvl w:ilvl="4" w:tplc="04160019" w:tentative="1">
+      <w:start w:val="1"/>
+      <w:numFmt w:val="lowerLetter"/>
+      <w:lvlText w:val="%5."/>
+      <w:lvlJc w:val="left"/>
+      <w:pPr>
+        <w:ind w:left="3600" w:hanging="360"/>
+      </w:pPr>
+    </w:lvl>
+    <w:lvl w:ilvl="5" w:tplc="0416001B" w:tentative="1">
+      <w:start w:val="1"/>
+      <w:numFmt w:val="lowerRoman"/>
+      <w:lvlText w:val="%6."/>
+      <w:lvlJc w:val="right"/>
+      <w:pPr>
+        <w:ind w:left="4320" w:hanging="180"/>
+      </w:pPr>
+    </w:lvl>
+    <w:lvl w:ilvl="6" w:tplc="0416000F" w:tentative="1">
+      <w:start w:val="1"/>
+      <w:numFmt w:val="decimal"/>
+      <w:lvlText w:val="%7."/>
+      <w:lvlJc w:val="left"/>
+      <w:pPr>
+        <w:ind w:left="5040" w:hanging="360"/>
+      </w:pPr>
+    </w:lvl>
+    <w:lvl w:ilvl="7" w:tplc="04160019" w:tentative="1">
+      <w:start w:val="1"/>
+      <w:numFmt w:val="lowerLetter"/>
+      <w:lvlText w:val="%8."/>
+      <w:lvlJc w:val="left"/>
+      <w:pPr>
+        <w:ind w:left="5760" w:hanging="360"/>
+      </w:pPr>
+    </w:lvl>
+    <w:lvl w:ilvl="8" w:tplc="0416001B" w:tentative="1">
+      <w:start w:val="1"/>
+      <w:numFmt w:val="lowerRoman"/>
+      <w:lvlText w:val="%9."/>
+      <w:lvlJc w:val="right"/>
+      <w:pPr>
+        <w:ind w:left="6480" w:hanging="180"/>
+      </w:pPr>
+    </w:lvl>
+  </w:abstractNum>
+  <w:abstractNum w:abstractNumId="1" w15:restartNumberingAfterBreak="0">
     <w:nsid w:val="19DF3070"/>
     <w:multiLevelType w:val="hybridMultilevel"/>
     <w:tmpl w:val="2BF0EA66"/>
@@ -1441,6 +682,9 @@
     </w:lvl>
   </w:abstractNum>
   <w:num w:numId="1" w16cid:durableId="1655139705">
+    <w:abstractNumId w:val="1"/>
+  </w:num>
+  <w:num w:numId="2" w16cid:durableId="1956520251">
     <w:abstractNumId w:val="0"/>
   </w:num>
 </w:numbering>
@@ -2744,15 +1988,6 @@
 </file>
 
 <file path=customXml/item1.xml><?xml version="1.0" encoding="utf-8"?>
-<?mso-contentType ?>
-<FormTemplates xmlns="http://schemas.microsoft.com/sharepoint/v3/contenttype/forms">
-  <Display>DocumentLibraryForm</Display>
-  <Edit>DocumentLibraryForm</Edit>
-  <New>DocumentLibraryForm</New>
-</FormTemplates>
-</file>
-
-<file path=customXml/item2.xml><?xml version="1.0" encoding="utf-8"?>
 <ct:contentTypeSchema xmlns:ct="http://schemas.microsoft.com/office/2006/metadata/contentType" xmlns:ma="http://schemas.microsoft.com/office/2006/metadata/properties/metaAttributes" ct:_="" ma:_="" ma:contentTypeName="Documento" ma:contentTypeID="0x010100A958BA73199E904CABEF99B6FD505813" ma:contentTypeVersion="13" ma:contentTypeDescription="Crie um novo documento." ma:contentTypeScope="" ma:versionID="fdb10168859b1987c99d4f8ae9e1974c">
   <xsd:schema xmlns:xsd="http://www.w3.org/2001/XMLSchema" xmlns:xs="http://www.w3.org/2001/XMLSchema" xmlns:p="http://schemas.microsoft.com/office/2006/metadata/properties" xmlns:ns3="30601a10-b56f-469c-8d0a-8284bb1c3b97" xmlns:ns4="487c57db-b044-4d29-8e8b-46134396a2dd" targetNamespace="http://schemas.microsoft.com/office/2006/metadata/properties" ma:root="true" ma:fieldsID="f283c59d8982ca8c96393c1bdca201d6" ns3:_="" ns4:_="">
     <xsd:import namespace="30601a10-b56f-469c-8d0a-8284bb1c3b97"/>
@@ -2973,6 +2208,15 @@
 </ct:contentTypeSchema>
 </file>
 
+<file path=customXml/item2.xml><?xml version="1.0" encoding="utf-8"?>
+<?mso-contentType ?>
+<FormTemplates xmlns="http://schemas.microsoft.com/sharepoint/v3/contenttype/forms">
+  <Display>DocumentLibraryForm</Display>
+  <Edit>DocumentLibraryForm</Edit>
+  <New>DocumentLibraryForm</New>
+</FormTemplates>
+</file>
+
 <file path=customXml/item3.xml><?xml version="1.0" encoding="utf-8"?>
 <p:properties xmlns:p="http://schemas.microsoft.com/office/2006/metadata/properties" xmlns:xsi="http://www.w3.org/2001/XMLSchema-instance" xmlns:pc="http://schemas.microsoft.com/office/infopath/2007/PartnerControls">
   <documentManagement>
@@ -2982,14 +2226,6 @@
 </file>
 
 <file path=customXml/itemProps1.xml><?xml version="1.0" encoding="utf-8"?>
-<ds:datastoreItem xmlns:ds="http://schemas.openxmlformats.org/officeDocument/2006/customXml" ds:itemID="{679FE9A5-0667-4AE0-B2CF-6BEB2CF1C0F7}">
-  <ds:schemaRefs>
-    <ds:schemaRef ds:uri="http://schemas.microsoft.com/sharepoint/v3/contenttype/forms"/>
-  </ds:schemaRefs>
-</ds:datastoreItem>
-</file>
-
-<file path=customXml/itemProps2.xml><?xml version="1.0" encoding="utf-8"?>
 <ds:datastoreItem xmlns:ds="http://schemas.openxmlformats.org/officeDocument/2006/customXml" ds:itemID="{BD725C1E-658A-4BA8-A6A2-6EF6136839DF}">
   <ds:schemaRefs>
     <ds:schemaRef ds:uri="http://schemas.microsoft.com/office/2006/metadata/contentType"/>
@@ -3008,19 +2244,27 @@
 </ds:datastoreItem>
 </file>
 
+<file path=customXml/itemProps2.xml><?xml version="1.0" encoding="utf-8"?>
+<ds:datastoreItem xmlns:ds="http://schemas.openxmlformats.org/officeDocument/2006/customXml" ds:itemID="{679FE9A5-0667-4AE0-B2CF-6BEB2CF1C0F7}">
+  <ds:schemaRefs>
+    <ds:schemaRef ds:uri="http://schemas.microsoft.com/sharepoint/v3/contenttype/forms"/>
+  </ds:schemaRefs>
+</ds:datastoreItem>
+</file>
+
 <file path=customXml/itemProps3.xml><?xml version="1.0" encoding="utf-8"?>
 <ds:datastoreItem xmlns:ds="http://schemas.openxmlformats.org/officeDocument/2006/customXml" ds:itemID="{3C5C023C-1CD1-4621-A737-5CF1CE433DA0}">
   <ds:schemaRefs>
-    <ds:schemaRef ds:uri="487c57db-b044-4d29-8e8b-46134396a2dd"/>
+    <ds:schemaRef ds:uri="30601a10-b56f-469c-8d0a-8284bb1c3b97"/>
+    <ds:schemaRef ds:uri="http://schemas.microsoft.com/office/infopath/2007/PartnerControls"/>
+    <ds:schemaRef ds:uri="http://purl.org/dc/elements/1.1/"/>
     <ds:schemaRef ds:uri="http://schemas.microsoft.com/office/2006/metadata/properties"/>
-    <ds:schemaRef ds:uri="http://schemas.microsoft.com/office/infopath/2007/PartnerControls"/>
+    <ds:schemaRef ds:uri="http://purl.org/dc/terms/"/>
     <ds:schemaRef ds:uri="http://schemas.microsoft.com/office/2006/documentManagement/types"/>
-    <ds:schemaRef ds:uri="http://purl.org/dc/terms/"/>
     <ds:schemaRef ds:uri="http://schemas.openxmlformats.org/package/2006/metadata/core-properties"/>
     <ds:schemaRef ds:uri="http://purl.org/dc/dcmitype/"/>
-    <ds:schemaRef ds:uri="30601a10-b56f-469c-8d0a-8284bb1c3b97"/>
+    <ds:schemaRef ds:uri="487c57db-b044-4d29-8e8b-46134396a2dd"/>
     <ds:schemaRef ds:uri="http://www.w3.org/XML/1998/namespace"/>
-    <ds:schemaRef ds:uri="http://purl.org/dc/elements/1.1/"/>
   </ds:schemaRefs>
 </ds:datastoreItem>
 </file>
</xml_diff>